<commit_message>
IDZ-2 ready for release
</commit_message>
<xml_diff>
--- a/IDZ-1/PA-1.docx
+++ b/IDZ-1/PA-1.docx
@@ -752,7 +752,12 @@
             <w:pStyle w:val="ad"/>
           </w:pPr>
           <w:r>
-            <w:t>Оглавление</w:t>
+            <w:t>Оглавлени</w:t>
+          </w:r>
+          <w:bookmarkStart w:id="1" w:name="_GoBack"/>
+          <w:bookmarkEnd w:id="1"/>
+          <w:r>
+            <w:t>е</w:t>
           </w:r>
         </w:p>
         <w:p>
@@ -777,7 +782,7 @@
           <w:r>
             <w:fldChar w:fldCharType="separate"/>
           </w:r>
-          <w:hyperlink w:anchor="_Toc27247359" w:history="1">
+          <w:hyperlink w:anchor="_Toc27416722" w:history="1">
             <w:r>
               <w:rPr>
                 <w:rStyle w:val="a3"/>
@@ -805,7 +810,7 @@
                 <w:noProof/>
                 <w:webHidden/>
               </w:rPr>
-              <w:instrText xml:space="preserve"> PAGEREF _Toc27247359 \h </w:instrText>
+              <w:instrText xml:space="preserve"> PAGEREF _Toc27416722 \h </w:instrText>
             </w:r>
             <w:r>
               <w:rPr>
@@ -849,7 +854,7 @@
               <w:szCs w:val="22"/>
             </w:rPr>
           </w:pPr>
-          <w:hyperlink w:anchor="_Toc27247360" w:history="1">
+          <w:hyperlink w:anchor="_Toc27416723" w:history="1">
             <w:r>
               <w:rPr>
                 <w:rStyle w:val="a3"/>
@@ -878,7 +883,7 @@
                 <w:noProof/>
                 <w:webHidden/>
               </w:rPr>
-              <w:instrText xml:space="preserve"> PAGEREF _Toc27247360 \h </w:instrText>
+              <w:instrText xml:space="preserve"> PAGEREF _Toc27416723 \h </w:instrText>
             </w:r>
             <w:r>
               <w:rPr>
@@ -922,7 +927,7 @@
               <w:szCs w:val="22"/>
             </w:rPr>
           </w:pPr>
-          <w:hyperlink w:anchor="_Toc27247361" w:history="1">
+          <w:hyperlink w:anchor="_Toc27416724" w:history="1">
             <w:r>
               <w:rPr>
                 <w:rStyle w:val="a3"/>
@@ -951,7 +956,7 @@
                 <w:noProof/>
                 <w:webHidden/>
               </w:rPr>
-              <w:instrText xml:space="preserve"> PAGEREF _Toc27247361 \h </w:instrText>
+              <w:instrText xml:space="preserve"> PAGEREF _Toc27416724 \h </w:instrText>
             </w:r>
             <w:r>
               <w:rPr>
@@ -995,7 +1000,7 @@
               <w:szCs w:val="22"/>
             </w:rPr>
           </w:pPr>
-          <w:hyperlink w:anchor="_Toc27247362" w:history="1">
+          <w:hyperlink w:anchor="_Toc27416725" w:history="1">
             <w:r>
               <w:rPr>
                 <w:rStyle w:val="a3"/>
@@ -1024,7 +1029,7 @@
                 <w:noProof/>
                 <w:webHidden/>
               </w:rPr>
-              <w:instrText xml:space="preserve"> PAGEREF _Toc27247362 \h </w:instrText>
+              <w:instrText xml:space="preserve"> PAGEREF _Toc27416725 \h </w:instrText>
             </w:r>
             <w:r>
               <w:rPr>
@@ -1044,7 +1049,7 @@
                 <w:noProof/>
                 <w:webHidden/>
               </w:rPr>
-              <w:t>4</w:t>
+              <w:t>5</w:t>
             </w:r>
             <w:r>
               <w:rPr>
@@ -1068,7 +1073,7 @@
               <w:szCs w:val="22"/>
             </w:rPr>
           </w:pPr>
-          <w:hyperlink w:anchor="_Toc27247363" w:history="1">
+          <w:hyperlink w:anchor="_Toc27416726" w:history="1">
             <w:r>
               <w:rPr>
                 <w:rStyle w:val="a3"/>
@@ -1096,7 +1101,7 @@
                 <w:noProof/>
                 <w:webHidden/>
               </w:rPr>
-              <w:instrText xml:space="preserve"> PAGEREF _Toc27247363 \h </w:instrText>
+              <w:instrText xml:space="preserve"> PAGEREF _Toc27416726 \h </w:instrText>
             </w:r>
             <w:r>
               <w:rPr>
@@ -1116,7 +1121,7 @@
                 <w:noProof/>
                 <w:webHidden/>
               </w:rPr>
-              <w:t>4</w:t>
+              <w:t>5</w:t>
             </w:r>
             <w:r>
               <w:rPr>
@@ -1140,7 +1145,7 @@
               <w:szCs w:val="22"/>
             </w:rPr>
           </w:pPr>
-          <w:hyperlink w:anchor="_Toc27247364" w:history="1">
+          <w:hyperlink w:anchor="_Toc27416727" w:history="1">
             <w:r>
               <w:rPr>
                 <w:rStyle w:val="a3"/>
@@ -1168,7 +1173,7 @@
                 <w:noProof/>
                 <w:webHidden/>
               </w:rPr>
-              <w:instrText xml:space="preserve"> PAGEREF _Toc27247364 \h </w:instrText>
+              <w:instrText xml:space="preserve"> PAGEREF _Toc27416727 \h </w:instrText>
             </w:r>
             <w:r>
               <w:rPr>
@@ -1212,7 +1217,7 @@
               <w:szCs w:val="22"/>
             </w:rPr>
           </w:pPr>
-          <w:hyperlink w:anchor="_Toc27247365" w:history="1">
+          <w:hyperlink w:anchor="_Toc27416728" w:history="1">
             <w:r>
               <w:rPr>
                 <w:rStyle w:val="a3"/>
@@ -1240,7 +1245,7 @@
                 <w:noProof/>
                 <w:webHidden/>
               </w:rPr>
-              <w:instrText xml:space="preserve"> PAGEREF _Toc27247365 \h </w:instrText>
+              <w:instrText xml:space="preserve"> PAGEREF _Toc27416728 \h </w:instrText>
             </w:r>
             <w:r>
               <w:rPr>
@@ -1260,7 +1265,7 @@
                 <w:noProof/>
                 <w:webHidden/>
               </w:rPr>
-              <w:t>9</w:t>
+              <w:t>8</w:t>
             </w:r>
             <w:r>
               <w:rPr>
@@ -1284,7 +1289,7 @@
               <w:szCs w:val="22"/>
             </w:rPr>
           </w:pPr>
-          <w:hyperlink w:anchor="_Toc27247366" w:history="1">
+          <w:hyperlink w:anchor="_Toc27416729" w:history="1">
             <w:r>
               <w:rPr>
                 <w:rStyle w:val="a3"/>
@@ -1313,7 +1318,7 @@
                 <w:noProof/>
                 <w:webHidden/>
               </w:rPr>
-              <w:instrText xml:space="preserve"> PAGEREF _Toc27247366 \h </w:instrText>
+              <w:instrText xml:space="preserve"> PAGEREF _Toc27416729 \h </w:instrText>
             </w:r>
             <w:r>
               <w:rPr>
@@ -1333,7 +1338,7 @@
                 <w:noProof/>
                 <w:webHidden/>
               </w:rPr>
-              <w:t>11</w:t>
+              <w:t>10</w:t>
             </w:r>
             <w:r>
               <w:rPr>
@@ -1357,7 +1362,7 @@
               <w:szCs w:val="22"/>
             </w:rPr>
           </w:pPr>
-          <w:hyperlink w:anchor="_Toc27247367" w:history="1">
+          <w:hyperlink w:anchor="_Toc27416730" w:history="1">
             <w:r>
               <w:rPr>
                 <w:rStyle w:val="a3"/>
@@ -1386,7 +1391,7 @@
                 <w:noProof/>
                 <w:webHidden/>
               </w:rPr>
-              <w:instrText xml:space="preserve"> PAGEREF _Toc27247367 \h </w:instrText>
+              <w:instrText xml:space="preserve"> PAGEREF _Toc27416730 \h </w:instrText>
             </w:r>
             <w:r>
               <w:rPr>
@@ -1406,7 +1411,7 @@
                 <w:noProof/>
                 <w:webHidden/>
               </w:rPr>
-              <w:t>12</w:t>
+              <w:t>11</w:t>
             </w:r>
             <w:r>
               <w:rPr>
@@ -1430,7 +1435,7 @@
               <w:szCs w:val="22"/>
             </w:rPr>
           </w:pPr>
-          <w:hyperlink w:anchor="_Toc27247368" w:history="1">
+          <w:hyperlink w:anchor="_Toc27416731" w:history="1">
             <w:r>
               <w:rPr>
                 <w:rStyle w:val="a3"/>
@@ -1458,7 +1463,7 @@
                 <w:noProof/>
                 <w:webHidden/>
               </w:rPr>
-              <w:instrText xml:space="preserve"> PAGEREF _Toc27247368 \h </w:instrText>
+              <w:instrText xml:space="preserve"> PAGEREF _Toc27416731 \h </w:instrText>
             </w:r>
             <w:r>
               <w:rPr>
@@ -1478,7 +1483,7 @@
                 <w:noProof/>
                 <w:webHidden/>
               </w:rPr>
-              <w:t>12</w:t>
+              <w:t>11</w:t>
             </w:r>
             <w:r>
               <w:rPr>
@@ -1502,7 +1507,7 @@
               <w:szCs w:val="22"/>
             </w:rPr>
           </w:pPr>
-          <w:hyperlink w:anchor="_Toc27247369" w:history="1">
+          <w:hyperlink w:anchor="_Toc27416732" w:history="1">
             <w:r>
               <w:rPr>
                 <w:rStyle w:val="a3"/>
@@ -1539,7 +1544,7 @@
                 <w:noProof/>
                 <w:webHidden/>
               </w:rPr>
-              <w:instrText xml:space="preserve"> PAGEREF _Toc27247369 \h </w:instrText>
+              <w:instrText xml:space="preserve"> PAGEREF _Toc27416732 \h </w:instrText>
             </w:r>
             <w:r>
               <w:rPr>
@@ -1559,7 +1564,7 @@
                 <w:noProof/>
                 <w:webHidden/>
               </w:rPr>
-              <w:t>14</w:t>
+              <w:t>13</w:t>
             </w:r>
             <w:r>
               <w:rPr>
@@ -1583,7 +1588,7 @@
               <w:szCs w:val="22"/>
             </w:rPr>
           </w:pPr>
-          <w:hyperlink w:anchor="_Toc27247370" w:history="1">
+          <w:hyperlink w:anchor="_Toc27416733" w:history="1">
             <w:r>
               <w:rPr>
                 <w:rStyle w:val="a3"/>
@@ -1620,7 +1625,7 @@
                 <w:noProof/>
                 <w:webHidden/>
               </w:rPr>
-              <w:instrText xml:space="preserve"> PAGEREF _Toc27247370 \h </w:instrText>
+              <w:instrText xml:space="preserve"> PAGEREF _Toc27416733 \h </w:instrText>
             </w:r>
             <w:r>
               <w:rPr>
@@ -1640,7 +1645,7 @@
                 <w:noProof/>
                 <w:webHidden/>
               </w:rPr>
-              <w:t>16</w:t>
+              <w:t>15</w:t>
             </w:r>
             <w:r>
               <w:rPr>
@@ -1664,7 +1669,7 @@
               <w:szCs w:val="22"/>
             </w:rPr>
           </w:pPr>
-          <w:hyperlink w:anchor="_Toc27247371" w:history="1">
+          <w:hyperlink w:anchor="_Toc27416734" w:history="1">
             <w:r>
               <w:rPr>
                 <w:rStyle w:val="a3"/>
@@ -1693,7 +1698,7 @@
                 <w:noProof/>
                 <w:webHidden/>
               </w:rPr>
-              <w:instrText xml:space="preserve"> PAGEREF _Toc27247371 \h </w:instrText>
+              <w:instrText xml:space="preserve"> PAGEREF _Toc27416734 \h </w:instrText>
             </w:r>
             <w:r>
               <w:rPr>
@@ -1713,7 +1718,7 @@
                 <w:noProof/>
                 <w:webHidden/>
               </w:rPr>
-              <w:t>18</w:t>
+              <w:t>17</w:t>
             </w:r>
             <w:r>
               <w:rPr>
@@ -1737,7 +1742,7 @@
               <w:szCs w:val="22"/>
             </w:rPr>
           </w:pPr>
-          <w:hyperlink w:anchor="_Toc27247372" w:history="1">
+          <w:hyperlink w:anchor="_Toc27416735" w:history="1">
             <w:r>
               <w:rPr>
                 <w:rStyle w:val="a3"/>
@@ -1765,7 +1770,7 @@
                 <w:noProof/>
                 <w:webHidden/>
               </w:rPr>
-              <w:instrText xml:space="preserve"> PAGEREF _Toc27247372 \h </w:instrText>
+              <w:instrText xml:space="preserve"> PAGEREF _Toc27416735 \h </w:instrText>
             </w:r>
             <w:r>
               <w:rPr>
@@ -1785,7 +1790,7 @@
                 <w:noProof/>
                 <w:webHidden/>
               </w:rPr>
-              <w:t>18</w:t>
+              <w:t>17</w:t>
             </w:r>
             <w:r>
               <w:rPr>
@@ -1845,7 +1850,7 @@
           <w:szCs w:val="24"/>
         </w:rPr>
       </w:pPr>
-      <w:bookmarkStart w:id="1" w:name="_Toc27247359"/>
+      <w:bookmarkStart w:id="2" w:name="_Toc27416722"/>
       <w:r>
         <w:rPr>
           <w:sz w:val="24"/>
@@ -1853,7 +1858,7 @@
         </w:rPr>
         <w:t>Задание варианта 1</w:t>
       </w:r>
-      <w:bookmarkEnd w:id="1"/>
+      <w:bookmarkEnd w:id="2"/>
       <w:r>
         <w:rPr>
           <w:sz w:val="24"/>
@@ -1875,7 +1880,7 @@
         <w:spacing w:line="276" w:lineRule="auto"/>
         <w:jc w:val="both"/>
       </w:pPr>
-      <w:bookmarkStart w:id="2" w:name="_Toc1402770"/>
+      <w:bookmarkStart w:id="3" w:name="_Toc1402770"/>
     </w:p>
     <w:p>
       <w:pPr>
@@ -2527,8 +2532,8 @@
           <w:b/>
         </w:rPr>
       </w:pPr>
-      <w:bookmarkStart w:id="3" w:name="_Toc1253503"/>
-      <w:bookmarkStart w:id="4" w:name="_Toc27247360"/>
+      <w:bookmarkStart w:id="4" w:name="_Toc1253503"/>
+      <w:bookmarkStart w:id="5" w:name="_Toc27416723"/>
       <w:r>
         <w:rPr>
           <w:b/>
@@ -2543,8 +2548,8 @@
         </w:rPr>
         <w:t xml:space="preserve"> работы</w:t>
       </w:r>
-      <w:bookmarkEnd w:id="3"/>
       <w:bookmarkEnd w:id="4"/>
+      <w:bookmarkEnd w:id="5"/>
     </w:p>
     <w:p>
       <w:pPr>
@@ -2603,7 +2608,7 @@
           <w:szCs w:val="28"/>
         </w:rPr>
       </w:pPr>
-      <w:bookmarkStart w:id="5" w:name="_Toc27247361"/>
+      <w:bookmarkStart w:id="6" w:name="_Toc27416724"/>
       <w:r>
         <w:rPr>
           <w:b/>
@@ -2620,8 +2625,8 @@
         </w:rPr>
         <w:t xml:space="preserve"> часть</w:t>
       </w:r>
-      <w:bookmarkEnd w:id="2"/>
-      <w:bookmarkEnd w:id="5"/>
+      <w:bookmarkEnd w:id="3"/>
+      <w:bookmarkEnd w:id="6"/>
       <w:r>
         <w:rPr>
           <w:b/>
@@ -2788,7 +2793,7 @@
                 <v:shape id="_x0000_i1025" type="#_x0000_t75" style="width:162pt;height:15.75pt" o:ole="">
                   <v:imagedata r:id="rId9" o:title=""/>
                 </v:shape>
-                <o:OLEObject Type="Embed" ProgID="Equation.3" ShapeID="_x0000_i1025" DrawAspect="Content" ObjectID="_1637860203" r:id="rId10"/>
+                <o:OLEObject Type="Embed" ProgID="Equation.3" ShapeID="_x0000_i1025" DrawAspect="Content" ObjectID="_1638029470" r:id="rId10"/>
               </w:object>
             </w:r>
             <w:r>
@@ -3209,7 +3214,7 @@
                 <v:shape id="_x0000_i1026" type="#_x0000_t75" style="width:71.25pt;height:33pt" o:ole="">
                   <v:imagedata r:id="rId11" o:title=""/>
                 </v:shape>
-                <o:OLEObject Type="Embed" ProgID="Equation.3" ShapeID="_x0000_i1026" DrawAspect="Content" ObjectID="_1637860204" r:id="rId12"/>
+                <o:OLEObject Type="Embed" ProgID="Equation.3" ShapeID="_x0000_i1026" DrawAspect="Content" ObjectID="_1638029471" r:id="rId12"/>
               </w:object>
             </w:r>
             <w:r>
@@ -3550,7 +3555,7 @@
                 <v:shape id="_x0000_i1027" type="#_x0000_t75" style="width:84pt;height:33pt" o:ole="">
                   <v:imagedata r:id="rId13" o:title=""/>
                 </v:shape>
-                <o:OLEObject Type="Embed" ProgID="Equation.3" ShapeID="_x0000_i1027" DrawAspect="Content" ObjectID="_1637860205" r:id="rId14"/>
+                <o:OLEObject Type="Embed" ProgID="Equation.3" ShapeID="_x0000_i1027" DrawAspect="Content" ObjectID="_1638029472" r:id="rId14"/>
               </w:object>
             </w:r>
             <w:r>
@@ -4018,7 +4023,7 @@
                 <v:shape id="_x0000_i1028" type="#_x0000_t75" style="width:9pt;height:17.25pt" o:ole="">
                   <v:imagedata r:id="rId15" o:title=""/>
                 </v:shape>
-                <o:OLEObject Type="Embed" ProgID="Equation.3" ShapeID="_x0000_i1028" DrawAspect="Content" ObjectID="_1637860206" r:id="rId16"/>
+                <o:OLEObject Type="Embed" ProgID="Equation.3" ShapeID="_x0000_i1028" DrawAspect="Content" ObjectID="_1638029473" r:id="rId16"/>
               </w:object>
             </w:r>
           </w:p>
@@ -6110,13 +6115,42 @@
       <w:r>
         <w:tab/>
       </w:r>
-      <w:r>
-        <w:tab/>
-      </w:r>
-    </w:p>
-    <w:p>
-      <w:r>
-        <w:tab/>
+    </w:p>
+    <w:p>
+      <w:pPr>
+        <w:tabs>
+          <w:tab w:val="left" w:pos="435"/>
+          <w:tab w:val="center" w:pos="4873"/>
+        </w:tabs>
+        <w:ind w:left="435"/>
+      </w:pPr>
+    </w:p>
+    <w:p>
+      <w:pPr>
+        <w:tabs>
+          <w:tab w:val="left" w:pos="435"/>
+          <w:tab w:val="center" w:pos="4873"/>
+        </w:tabs>
+        <w:ind w:left="435"/>
+      </w:pPr>
+    </w:p>
+    <w:p>
+      <w:pPr>
+        <w:rPr>
+          <w:rFonts w:eastAsiaTheme="majorEastAsia" w:cstheme="majorBidi"/>
+          <w:b/>
+          <w:color w:val="0D0D0D" w:themeColor="text1" w:themeTint="F2"/>
+          <w:sz w:val="28"/>
+          <w:szCs w:val="28"/>
+        </w:rPr>
+      </w:pPr>
+      <w:r>
+        <w:rPr>
+          <w:b/>
+          <w:sz w:val="28"/>
+          <w:szCs w:val="28"/>
+        </w:rPr>
+        <w:br w:type="page"/>
       </w:r>
     </w:p>
     <w:p>
@@ -6131,7 +6165,7 @@
           <w:szCs w:val="28"/>
         </w:rPr>
       </w:pPr>
-      <w:bookmarkStart w:id="6" w:name="_Toc27247362"/>
+      <w:bookmarkStart w:id="7" w:name="_Toc27416725"/>
       <w:r>
         <w:rPr>
           <w:b/>
@@ -6140,7 +6174,7 @@
         </w:rPr>
         <w:t>Основная часть</w:t>
       </w:r>
-      <w:bookmarkEnd w:id="6"/>
+      <w:bookmarkEnd w:id="7"/>
       <w:r>
         <w:rPr>
           <w:b/>
@@ -6154,11 +6188,11 @@
       <w:pPr>
         <w:pStyle w:val="22"/>
       </w:pPr>
-      <w:bookmarkStart w:id="7" w:name="_Toc27247363"/>
+      <w:bookmarkStart w:id="8" w:name="_Toc27416726"/>
       <w:r>
         <w:t>Задание 1</w:t>
       </w:r>
-      <w:bookmarkEnd w:id="7"/>
+      <w:bookmarkEnd w:id="8"/>
     </w:p>
     <w:p/>
     <w:p>
@@ -6858,7 +6892,7 @@
           <w:szCs w:val="24"/>
         </w:rPr>
       </w:pPr>
-      <w:bookmarkStart w:id="8" w:name="_Ref26258063"/>
+      <w:bookmarkStart w:id="9" w:name="_Ref26258063"/>
       <w:r>
         <w:rPr>
           <w:i w:val="0"/>
@@ -6908,18 +6942,17 @@
         </w:rPr>
         <w:fldChar w:fldCharType="end"/>
       </w:r>
-      <w:bookmarkEnd w:id="8"/>
-    </w:p>
-    <w:p/>
+      <w:bookmarkEnd w:id="9"/>
+    </w:p>
     <w:p>
       <w:pPr>
         <w:pStyle w:val="22"/>
       </w:pPr>
-      <w:bookmarkStart w:id="9" w:name="_Toc27247364"/>
+      <w:bookmarkStart w:id="10" w:name="_Toc27416727"/>
       <w:r>
         <w:t>Задание 2</w:t>
       </w:r>
-      <w:bookmarkEnd w:id="9"/>
+      <w:bookmarkEnd w:id="10"/>
     </w:p>
     <w:p/>
     <w:p>
@@ -7126,8 +7159,8 @@
         </w:rPr>
         <w:drawing>
           <wp:inline distT="0" distB="0" distL="0" distR="0" wp14:anchorId="571C78BC" wp14:editId="7A50A21B">
-            <wp:extent cx="5522595" cy="7406147"/>
-            <wp:effectExtent l="0" t="0" r="1905" b="4445"/>
+            <wp:extent cx="4743450" cy="6345384"/>
+            <wp:effectExtent l="0" t="0" r="0" b="0"/>
             <wp:docPr id="2" name="Рисунок 2"/>
             <wp:cNvGraphicFramePr>
               <a:graphicFrameLocks xmlns:a="http://schemas.openxmlformats.org/drawingml/2006/main" noChangeAspect="1"/>
@@ -7154,7 +7187,7 @@
                   <pic:spPr>
                     <a:xfrm>
                       <a:off x="0" y="0"/>
-                      <a:ext cx="5554984" cy="7449583"/>
+                      <a:ext cx="4790714" cy="6408610"/>
                     </a:xfrm>
                     <a:prstGeom prst="rect">
                       <a:avLst/>
@@ -7183,7 +7216,7 @@
           <w:szCs w:val="24"/>
         </w:rPr>
       </w:pPr>
-      <w:bookmarkStart w:id="10" w:name="_Ref26265406"/>
+      <w:bookmarkStart w:id="11" w:name="_Ref26265406"/>
       <w:r>
         <w:rPr>
           <w:i w:val="0"/>
@@ -7233,24 +7266,17 @@
         </w:rPr>
         <w:fldChar w:fldCharType="end"/>
       </w:r>
-      <w:bookmarkEnd w:id="10"/>
-    </w:p>
-    <w:p/>
-    <w:p/>
-    <w:p/>
-    <w:p/>
-    <w:p/>
-    <w:p/>
-    <w:p/>
+      <w:bookmarkEnd w:id="11"/>
+    </w:p>
     <w:p>
       <w:pPr>
         <w:pStyle w:val="22"/>
       </w:pPr>
-      <w:bookmarkStart w:id="11" w:name="_Toc27247365"/>
+      <w:bookmarkStart w:id="12" w:name="_Toc27416728"/>
       <w:r>
         <w:t>Задание 3</w:t>
       </w:r>
-      <w:bookmarkEnd w:id="11"/>
+      <w:bookmarkEnd w:id="12"/>
     </w:p>
     <w:p>
       <w:r>
@@ -7268,8 +7294,30 @@
       </w:r>
     </w:p>
     <w:p>
-      <w:r>
-        <w:t>C={1,8,10};</w:t>
+      <w:pPr>
+        <w:rPr>
+          <w:lang w:val="en-US"/>
+        </w:rPr>
+      </w:pPr>
+      <w:r>
+        <w:rPr>
+          <w:lang w:val="en-US"/>
+        </w:rPr>
+        <w:t>C</w:t>
+      </w:r>
+      <w:proofErr w:type="gramStart"/>
+      <w:r>
+        <w:rPr>
+          <w:lang w:val="en-US"/>
+        </w:rPr>
+        <w:t>={</w:t>
+      </w:r>
+      <w:proofErr w:type="gramEnd"/>
+      <w:r>
+        <w:rPr>
+          <w:lang w:val="en-US"/>
+        </w:rPr>
+        <w:t>1,8,10};</w:t>
       </w:r>
     </w:p>
     <w:p>
@@ -7918,21 +7966,7 @@
           <w:i/>
           <w:u w:val="single"/>
         </w:rPr>
-        <w:t>Ри</w:t>
-      </w:r>
-      <w:r>
-        <w:rPr>
-          <w:i/>
-          <w:u w:val="single"/>
-        </w:rPr>
-        <w:t>с</w:t>
-      </w:r>
-      <w:r>
-        <w:rPr>
-          <w:i/>
-          <w:u w:val="single"/>
-        </w:rPr>
-        <w:t>.</w:t>
+        <w:t>Рис.</w:t>
       </w:r>
       <w:r>
         <w:rPr>
@@ -7976,10 +8010,7 @@
         <w:t>.</w:t>
       </w:r>
     </w:p>
-    <w:p>
-      <w:bookmarkStart w:id="12" w:name="_GoBack"/>
-      <w:bookmarkEnd w:id="12"/>
-    </w:p>
+    <w:p/>
     <w:p>
       <w:pPr>
         <w:keepNext/>
@@ -8116,45 +8147,9 @@
       </w:pPr>
     </w:p>
     <w:p>
-      <w:pPr>
-        <w:jc w:val="center"/>
-      </w:pPr>
-    </w:p>
-    <w:p>
-      <w:pPr>
-        <w:jc w:val="center"/>
-      </w:pPr>
-    </w:p>
-    <w:p>
-      <w:pPr>
-        <w:jc w:val="center"/>
-      </w:pPr>
-    </w:p>
-    <w:p>
-      <w:pPr>
-        <w:jc w:val="center"/>
-      </w:pPr>
-    </w:p>
-    <w:p>
-      <w:pPr>
-        <w:jc w:val="center"/>
-      </w:pPr>
-    </w:p>
-    <w:p>
-      <w:pPr>
-        <w:jc w:val="center"/>
-      </w:pPr>
-    </w:p>
-    <w:p>
-      <w:pPr>
-        <w:jc w:val="center"/>
-      </w:pPr>
-    </w:p>
-    <w:p>
-      <w:pPr>
-        <w:pStyle w:val="af2"/>
-        <w:jc w:val="center"/>
-      </w:pPr>
+      <w:r>
+        <w:br w:type="page"/>
+      </w:r>
     </w:p>
     <w:p>
       <w:pPr>
@@ -8166,7 +8161,7 @@
         </w:rPr>
       </w:pPr>
       <w:bookmarkStart w:id="14" w:name="_Toc1253507"/>
-      <w:bookmarkStart w:id="15" w:name="_Toc27247366"/>
+      <w:bookmarkStart w:id="15" w:name="_Toc27416729"/>
       <w:r>
         <w:rPr>
           <w:b/>
@@ -8343,7 +8338,7 @@
         </w:rPr>
       </w:pPr>
       <w:bookmarkStart w:id="16" w:name="_Toc1253514"/>
-      <w:bookmarkStart w:id="17" w:name="_Toc27247367"/>
+      <w:bookmarkStart w:id="17" w:name="_Toc27416730"/>
       <w:r>
         <w:rPr>
           <w:b/>
@@ -8409,7 +8404,7 @@
           <w:szCs w:val="24"/>
         </w:rPr>
       </w:pPr>
-      <w:bookmarkStart w:id="18" w:name="_Toc27247368"/>
+      <w:bookmarkStart w:id="18" w:name="_Toc27416731"/>
       <w:r>
         <w:rPr>
           <w:sz w:val="24"/>
@@ -9360,7 +9355,7 @@
           <w:lang w:val="en-US"/>
         </w:rPr>
       </w:pPr>
-      <w:bookmarkStart w:id="19" w:name="_Toc27247369"/>
+      <w:bookmarkStart w:id="19" w:name="_Toc27416732"/>
       <w:r>
         <w:rPr>
           <w:sz w:val="24"/>
@@ -11216,7 +11211,7 @@
           <w:lang w:val="en-US"/>
         </w:rPr>
       </w:pPr>
-      <w:bookmarkStart w:id="20" w:name="_Toc27247370"/>
+      <w:bookmarkStart w:id="20" w:name="_Toc27416733"/>
       <w:r>
         <w:rPr>
           <w:sz w:val="24"/>
@@ -11538,13 +11533,6 @@
           <w:lang w:val="en-US"/>
         </w:rPr>
       </w:pPr>
-    </w:p>
-    <w:p>
-      <w:pPr>
-        <w:rPr>
-          <w:lang w:val="en-US"/>
-        </w:rPr>
-      </w:pPr>
       <w:r>
         <w:rPr>
           <w:lang w:val="en-US"/>
@@ -11689,13 +11677,6 @@
           <w:lang w:val="en-US"/>
         </w:rPr>
       </w:pPr>
-    </w:p>
-    <w:p>
-      <w:pPr>
-        <w:rPr>
-          <w:lang w:val="en-US"/>
-        </w:rPr>
-      </w:pPr>
       <w:r>
         <w:rPr>
           <w:lang w:val="en-US"/>
@@ -11814,13 +11795,6 @@
           <w:lang w:val="en-US"/>
         </w:rPr>
       </w:pPr>
-    </w:p>
-    <w:p>
-      <w:pPr>
-        <w:rPr>
-          <w:lang w:val="en-US"/>
-        </w:rPr>
-      </w:pPr>
       <w:r>
         <w:rPr>
           <w:lang w:val="en-US"/>
@@ -12100,7 +12074,13 @@
         <w:t>15]= {4,5}</w:t>
       </w:r>
     </w:p>
-    <w:p/>
+    <w:p>
+      <w:pPr>
+        <w:rPr>
+          <w:lang w:val="en-US"/>
+        </w:rPr>
+      </w:pPr>
+    </w:p>
     <w:tbl>
       <w:tblPr>
         <w:tblStyle w:val="aa"/>
@@ -12466,7 +12446,7 @@
           <w:szCs w:val="28"/>
         </w:rPr>
       </w:pPr>
-      <w:bookmarkStart w:id="21" w:name="_Toc27247371"/>
+      <w:bookmarkStart w:id="21" w:name="_Toc27416734"/>
       <w:r>
         <w:rPr>
           <w:b/>
@@ -12493,7 +12473,7 @@
           <w:szCs w:val="24"/>
         </w:rPr>
       </w:pPr>
-      <w:bookmarkStart w:id="22" w:name="_Toc27247372"/>
+      <w:bookmarkStart w:id="22" w:name="_Toc27416735"/>
       <w:r>
         <w:rPr>
           <w:sz w:val="24"/>
@@ -12633,7 +12613,7 @@
           <w:rPr>
             <w:noProof/>
           </w:rPr>
-          <w:t>18</w:t>
+          <w:t>17</w:t>
         </w:r>
         <w:r>
           <w:fldChar w:fldCharType="end"/>
@@ -15046,7 +15026,7 @@
 </file>
 
 <file path=customXml/itemProps1.xml><?xml version="1.0" encoding="utf-8"?>
-<ds:datastoreItem xmlns:ds="http://schemas.openxmlformats.org/officeDocument/2006/customXml" ds:itemID="{0511B58F-CE21-4BEA-9179-386CCD483638}">
+<ds:datastoreItem xmlns:ds="http://schemas.openxmlformats.org/officeDocument/2006/customXml" ds:itemID="{2B0B50D7-5ED5-49D6-9BC7-BCE264640326}">
   <ds:schemaRefs>
     <ds:schemaRef ds:uri="http://schemas.openxmlformats.org/officeDocument/2006/bibliography"/>
   </ds:schemaRefs>

</xml_diff>